<commit_message>
bekerultek a dfd-k a doksiba
</commit_message>
<xml_diff>
--- a/elso merfoldko.docx
+++ b/elso merfoldko.docx
@@ -225,6 +225,13 @@
         </w:rPr>
         <w:t xml:space="preserve"> feladatokat közösen oldottuk meg</w:t>
       </w:r>
+      <w:r>
+        <w:rPr>
+          <w:sz w:val="28"/>
+          <w:szCs w:val="28"/>
+        </w:rPr>
+        <w:t>.</w:t>
+      </w:r>
     </w:p>
     <w:p>
       <w:pPr>
@@ -533,6 +540,12 @@
       </w:r>
     </w:p>
     <w:p>
+      <w:pPr>
+        <w:rPr>
+          <w:b/>
+          <w:bCs/>
+        </w:rPr>
+      </w:pPr>
       <w:r>
         <w:rPr>
           <w:b/>
@@ -546,41 +559,294 @@
           <w:b/>
           <w:bCs/>
         </w:rPr>
+        <w:t xml:space="preserve"> diagram</w:t>
+      </w:r>
+      <w:r>
+        <w:rPr>
+          <w:b/>
+          <w:bCs/>
+        </w:rPr>
+        <w:t xml:space="preserve">ok </w:t>
+      </w:r>
+      <w:r>
+        <w:rPr>
+          <w:b/>
+          <w:bCs/>
+        </w:rPr>
+        <w:t>(DFD)</w:t>
+      </w:r>
+      <w:r>
+        <w:rPr>
+          <w:b/>
+          <w:bCs/>
+        </w:rPr>
+        <w:t xml:space="preserve">: </w:t>
+      </w:r>
+      <w:r>
+        <w:rPr>
+          <w:b/>
+          <w:bCs/>
+        </w:rPr>
         <w:t xml:space="preserve"> </w:t>
       </w:r>
-      <w:proofErr w:type="gramStart"/>
-      <w:r>
-        <w:rPr>
-          <w:b/>
-          <w:bCs/>
-        </w:rPr>
-        <w:t>diagram(</w:t>
-      </w:r>
-      <w:proofErr w:type="gramEnd"/>
-      <w:r>
-        <w:rPr>
-          <w:b/>
-          <w:bCs/>
-        </w:rPr>
-        <w:t>DFD)</w:t>
-      </w:r>
-      <w:r>
-        <w:rPr>
-          <w:b/>
-          <w:bCs/>
-        </w:rPr>
-        <w:t xml:space="preserve">: </w:t>
-      </w:r>
-      <w:r>
-        <w:rPr>
-          <w:b/>
-          <w:bCs/>
-        </w:rPr>
-        <w:t xml:space="preserve"> </w:t>
-      </w:r>
-      <w:r>
-        <w:t>(kell 0. 1. 2. szint, ha van)</w:t>
-      </w:r>
+    </w:p>
+    <w:p>
+      <w:pPr>
+        <w:pStyle w:val="Listaszerbekezds"/>
+        <w:numPr>
+          <w:ilvl w:val="0"/>
+          <w:numId w:val="3"/>
+        </w:numPr>
+        <w:rPr>
+          <w:b/>
+          <w:bCs/>
+        </w:rPr>
+      </w:pPr>
+      <w:r>
+        <w:rPr>
+          <w:b/>
+          <w:bCs/>
+        </w:rPr>
+        <w:t>szint</w:t>
+      </w:r>
+    </w:p>
+    <w:p>
+      <w:pPr>
+        <w:rPr>
+          <w:b/>
+          <w:bCs/>
+        </w:rPr>
+      </w:pPr>
+      <w:r>
+        <w:rPr>
+          <w:b/>
+          <w:bCs/>
+          <w:noProof/>
+        </w:rPr>
+        <w:drawing>
+          <wp:inline distT="0" distB="0" distL="0" distR="0" wp14:anchorId="4B7DAEF7" wp14:editId="7B816544">
+            <wp:extent cx="5759450" cy="3234690"/>
+            <wp:effectExtent l="0" t="0" r="0" b="3810"/>
+            <wp:docPr id="2" name="Kép 2"/>
+            <wp:cNvGraphicFramePr>
+              <a:graphicFrameLocks xmlns:a="http://schemas.openxmlformats.org/drawingml/2006/main" noChangeAspect="1"/>
+            </wp:cNvGraphicFramePr>
+            <a:graphic xmlns:a="http://schemas.openxmlformats.org/drawingml/2006/main">
+              <a:graphicData uri="http://schemas.openxmlformats.org/drawingml/2006/picture">
+                <pic:pic xmlns:pic="http://schemas.openxmlformats.org/drawingml/2006/picture">
+                  <pic:nvPicPr>
+                    <pic:cNvPr id="0" name="Picture 1"/>
+                    <pic:cNvPicPr>
+                      <a:picLocks noChangeAspect="1" noChangeArrowheads="1"/>
+                    </pic:cNvPicPr>
+                  </pic:nvPicPr>
+                  <pic:blipFill>
+                    <a:blip r:embed="rId5">
+                      <a:extLst>
+                        <a:ext uri="{28A0092B-C50C-407E-A947-70E740481C1C}">
+                          <a14:useLocalDpi xmlns:a14="http://schemas.microsoft.com/office/drawing/2010/main" val="0"/>
+                        </a:ext>
+                      </a:extLst>
+                    </a:blip>
+                    <a:srcRect/>
+                    <a:stretch>
+                      <a:fillRect/>
+                    </a:stretch>
+                  </pic:blipFill>
+                  <pic:spPr bwMode="auto">
+                    <a:xfrm>
+                      <a:off x="0" y="0"/>
+                      <a:ext cx="5759450" cy="3234690"/>
+                    </a:xfrm>
+                    <a:prstGeom prst="rect">
+                      <a:avLst/>
+                    </a:prstGeom>
+                    <a:noFill/>
+                    <a:ln>
+                      <a:noFill/>
+                    </a:ln>
+                  </pic:spPr>
+                </pic:pic>
+              </a:graphicData>
+            </a:graphic>
+          </wp:inline>
+        </w:drawing>
+      </w:r>
+    </w:p>
+    <w:p>
+      <w:pPr>
+        <w:pStyle w:val="Listaszerbekezds"/>
+        <w:numPr>
+          <w:ilvl w:val="0"/>
+          <w:numId w:val="3"/>
+        </w:numPr>
+        <w:rPr>
+          <w:b/>
+          <w:bCs/>
+        </w:rPr>
+      </w:pPr>
+      <w:r>
+        <w:rPr>
+          <w:b/>
+          <w:bCs/>
+        </w:rPr>
+        <w:lastRenderedPageBreak/>
+        <w:t>szint</w:t>
+      </w:r>
+      <w:r>
+        <w:rPr>
+          <w:b/>
+          <w:bCs/>
+        </w:rPr>
+        <w:br/>
+      </w:r>
+      <w:r>
+        <w:rPr>
+          <w:b/>
+          <w:bCs/>
+          <w:noProof/>
+        </w:rPr>
+        <w:drawing>
+          <wp:inline distT="0" distB="0" distL="0" distR="0" wp14:anchorId="0CE9332B" wp14:editId="6CF4D5BB">
+            <wp:extent cx="5756910" cy="8611235"/>
+            <wp:effectExtent l="0" t="0" r="0" b="0"/>
+            <wp:docPr id="3" name="Kép 3"/>
+            <wp:cNvGraphicFramePr>
+              <a:graphicFrameLocks xmlns:a="http://schemas.openxmlformats.org/drawingml/2006/main" noChangeAspect="1"/>
+            </wp:cNvGraphicFramePr>
+            <a:graphic xmlns:a="http://schemas.openxmlformats.org/drawingml/2006/main">
+              <a:graphicData uri="http://schemas.openxmlformats.org/drawingml/2006/picture">
+                <pic:pic xmlns:pic="http://schemas.openxmlformats.org/drawingml/2006/picture">
+                  <pic:nvPicPr>
+                    <pic:cNvPr id="0" name="Picture 2"/>
+                    <pic:cNvPicPr>
+                      <a:picLocks noChangeAspect="1" noChangeArrowheads="1"/>
+                    </pic:cNvPicPr>
+                  </pic:nvPicPr>
+                  <pic:blipFill>
+                    <a:blip r:embed="rId6">
+                      <a:extLst>
+                        <a:ext uri="{28A0092B-C50C-407E-A947-70E740481C1C}">
+                          <a14:useLocalDpi xmlns:a14="http://schemas.microsoft.com/office/drawing/2010/main" val="0"/>
+                        </a:ext>
+                      </a:extLst>
+                    </a:blip>
+                    <a:srcRect/>
+                    <a:stretch>
+                      <a:fillRect/>
+                    </a:stretch>
+                  </pic:blipFill>
+                  <pic:spPr bwMode="auto">
+                    <a:xfrm>
+                      <a:off x="0" y="0"/>
+                      <a:ext cx="5756910" cy="8611235"/>
+                    </a:xfrm>
+                    <a:prstGeom prst="rect">
+                      <a:avLst/>
+                    </a:prstGeom>
+                    <a:noFill/>
+                    <a:ln>
+                      <a:noFill/>
+                    </a:ln>
+                  </pic:spPr>
+                </pic:pic>
+              </a:graphicData>
+            </a:graphic>
+          </wp:inline>
+        </w:drawing>
+      </w:r>
+    </w:p>
+    <w:p>
+      <w:pPr>
+        <w:pStyle w:val="Listaszerbekezds"/>
+        <w:numPr>
+          <w:ilvl w:val="0"/>
+          <w:numId w:val="3"/>
+        </w:numPr>
+        <w:rPr>
+          <w:b/>
+          <w:bCs/>
+        </w:rPr>
+      </w:pPr>
+      <w:r>
+        <w:rPr>
+          <w:b/>
+          <w:bCs/>
+        </w:rPr>
+        <w:lastRenderedPageBreak/>
+        <w:t>szint</w:t>
+      </w:r>
+    </w:p>
+    <w:p>
+      <w:pPr>
+        <w:rPr>
+          <w:b/>
+          <w:bCs/>
+        </w:rPr>
+      </w:pPr>
+      <w:r>
+        <w:rPr>
+          <w:b/>
+          <w:bCs/>
+          <w:noProof/>
+        </w:rPr>
+        <w:drawing>
+          <wp:inline distT="0" distB="0" distL="0" distR="0" wp14:anchorId="48243A23" wp14:editId="1CBAF9DA">
+            <wp:extent cx="5759450" cy="7136765"/>
+            <wp:effectExtent l="0" t="0" r="0" b="6985"/>
+            <wp:docPr id="4" name="Kép 4"/>
+            <wp:cNvGraphicFramePr>
+              <a:graphicFrameLocks xmlns:a="http://schemas.openxmlformats.org/drawingml/2006/main" noChangeAspect="1"/>
+            </wp:cNvGraphicFramePr>
+            <a:graphic xmlns:a="http://schemas.openxmlformats.org/drawingml/2006/main">
+              <a:graphicData uri="http://schemas.openxmlformats.org/drawingml/2006/picture">
+                <pic:pic xmlns:pic="http://schemas.openxmlformats.org/drawingml/2006/picture">
+                  <pic:nvPicPr>
+                    <pic:cNvPr id="0" name="Picture 3"/>
+                    <pic:cNvPicPr>
+                      <a:picLocks noChangeAspect="1" noChangeArrowheads="1"/>
+                    </pic:cNvPicPr>
+                  </pic:nvPicPr>
+                  <pic:blipFill>
+                    <a:blip r:embed="rId7">
+                      <a:extLst>
+                        <a:ext uri="{28A0092B-C50C-407E-A947-70E740481C1C}">
+                          <a14:useLocalDpi xmlns:a14="http://schemas.microsoft.com/office/drawing/2010/main" val="0"/>
+                        </a:ext>
+                      </a:extLst>
+                    </a:blip>
+                    <a:srcRect/>
+                    <a:stretch>
+                      <a:fillRect/>
+                    </a:stretch>
+                  </pic:blipFill>
+                  <pic:spPr bwMode="auto">
+                    <a:xfrm>
+                      <a:off x="0" y="0"/>
+                      <a:ext cx="5759450" cy="7136765"/>
+                    </a:xfrm>
+                    <a:prstGeom prst="rect">
+                      <a:avLst/>
+                    </a:prstGeom>
+                    <a:noFill/>
+                    <a:ln>
+                      <a:noFill/>
+                    </a:ln>
+                  </pic:spPr>
+                </pic:pic>
+              </a:graphicData>
+            </a:graphic>
+          </wp:inline>
+        </w:drawing>
+      </w:r>
+    </w:p>
+    <w:p>
+      <w:pPr>
+        <w:rPr>
+          <w:b/>
+          <w:bCs/>
+        </w:rPr>
+      </w:pPr>
       <w:r>
         <w:rPr>
           <w:b/>
@@ -628,7 +894,7 @@
                     </pic:cNvPicPr>
                   </pic:nvPicPr>
                   <pic:blipFill>
-                    <a:blip r:embed="rId5" cstate="print">
+                    <a:blip r:embed="rId8" cstate="print">
                       <a:extLst>
                         <a:ext uri="{28A0092B-C50C-407E-A947-70E740481C1C}">
                           <a14:useLocalDpi xmlns:a14="http://schemas.microsoft.com/office/drawing/2010/main" val="0"/>
@@ -3226,6 +3492,94 @@
     </w:lvl>
   </w:abstractNum>
   <w:abstractNum w:abstractNumId="1" w15:restartNumberingAfterBreak="0">
+    <w:nsid w:val="6EF753C1"/>
+    <w:multiLevelType w:val="hybridMultilevel"/>
+    <w:tmpl w:val="96B41B38"/>
+    <w:lvl w:ilvl="0" w:tplc="040E000F">
+      <w:numFmt w:val="decimal"/>
+      <w:lvlText w:val="%1."/>
+      <w:lvlJc w:val="left"/>
+      <w:pPr>
+        <w:ind w:left="720" w:hanging="360"/>
+      </w:pPr>
+      <w:rPr>
+        <w:rFonts w:hint="default"/>
+      </w:rPr>
+    </w:lvl>
+    <w:lvl w:ilvl="1" w:tplc="040E0019" w:tentative="1">
+      <w:start w:val="1"/>
+      <w:numFmt w:val="lowerLetter"/>
+      <w:lvlText w:val="%2."/>
+      <w:lvlJc w:val="left"/>
+      <w:pPr>
+        <w:ind w:left="1440" w:hanging="360"/>
+      </w:pPr>
+    </w:lvl>
+    <w:lvl w:ilvl="2" w:tplc="040E001B" w:tentative="1">
+      <w:start w:val="1"/>
+      <w:numFmt w:val="lowerRoman"/>
+      <w:lvlText w:val="%3."/>
+      <w:lvlJc w:val="right"/>
+      <w:pPr>
+        <w:ind w:left="2160" w:hanging="180"/>
+      </w:pPr>
+    </w:lvl>
+    <w:lvl w:ilvl="3" w:tplc="040E000F" w:tentative="1">
+      <w:start w:val="1"/>
+      <w:numFmt w:val="decimal"/>
+      <w:lvlText w:val="%4."/>
+      <w:lvlJc w:val="left"/>
+      <w:pPr>
+        <w:ind w:left="2880" w:hanging="360"/>
+      </w:pPr>
+    </w:lvl>
+    <w:lvl w:ilvl="4" w:tplc="040E0019" w:tentative="1">
+      <w:start w:val="1"/>
+      <w:numFmt w:val="lowerLetter"/>
+      <w:lvlText w:val="%5."/>
+      <w:lvlJc w:val="left"/>
+      <w:pPr>
+        <w:ind w:left="3600" w:hanging="360"/>
+      </w:pPr>
+    </w:lvl>
+    <w:lvl w:ilvl="5" w:tplc="040E001B" w:tentative="1">
+      <w:start w:val="1"/>
+      <w:numFmt w:val="lowerRoman"/>
+      <w:lvlText w:val="%6."/>
+      <w:lvlJc w:val="right"/>
+      <w:pPr>
+        <w:ind w:left="4320" w:hanging="180"/>
+      </w:pPr>
+    </w:lvl>
+    <w:lvl w:ilvl="6" w:tplc="040E000F" w:tentative="1">
+      <w:start w:val="1"/>
+      <w:numFmt w:val="decimal"/>
+      <w:lvlText w:val="%7."/>
+      <w:lvlJc w:val="left"/>
+      <w:pPr>
+        <w:ind w:left="5040" w:hanging="360"/>
+      </w:pPr>
+    </w:lvl>
+    <w:lvl w:ilvl="7" w:tplc="040E0019" w:tentative="1">
+      <w:start w:val="1"/>
+      <w:numFmt w:val="lowerLetter"/>
+      <w:lvlText w:val="%8."/>
+      <w:lvlJc w:val="left"/>
+      <w:pPr>
+        <w:ind w:left="5760" w:hanging="360"/>
+      </w:pPr>
+    </w:lvl>
+    <w:lvl w:ilvl="8" w:tplc="040E001B" w:tentative="1">
+      <w:start w:val="1"/>
+      <w:numFmt w:val="lowerRoman"/>
+      <w:lvlText w:val="%9."/>
+      <w:lvlJc w:val="right"/>
+      <w:pPr>
+        <w:ind w:left="6480" w:hanging="180"/>
+      </w:pPr>
+    </w:lvl>
+  </w:abstractNum>
+  <w:abstractNum w:abstractNumId="2" w15:restartNumberingAfterBreak="0">
     <w:nsid w:val="6F9B5C4F"/>
     <w:multiLevelType w:val="hybridMultilevel"/>
     <w:tmpl w:val="A9165258"/>
@@ -3342,6 +3696,9 @@
     <w:abstractNumId w:val="0"/>
   </w:num>
   <w:num w:numId="2">
+    <w:abstractNumId w:val="2"/>
+  </w:num>
+  <w:num w:numId="3">
     <w:abstractNumId w:val="1"/>
   </w:num>
 </w:numbering>

</xml_diff>

<commit_message>
bekerult a 3. diagram
</commit_message>
<xml_diff>
--- a/elso merfoldko.docx
+++ b/elso merfoldko.docx
@@ -3324,8 +3324,6 @@
     <w:p>
       <w:pPr>
         <w:rPr>
-          <w:b/>
-          <w:bCs/>
           <w:sz w:val="24"/>
           <w:szCs w:val="24"/>
         </w:rPr>
@@ -3348,13 +3346,424 @@
         </w:rPr>
         <w:t xml:space="preserve"> </w:t>
       </w:r>
-      <w:r>
-        <w:rPr>
+    </w:p>
+    <w:tbl>
+      <w:tblPr>
+        <w:tblStyle w:val="Rcsostblzat"/>
+        <w:tblW w:w="0" w:type="auto"/>
+        <w:jc w:val="center"/>
+        <w:tblLook w:val="04A0" w:firstRow="1" w:lastRow="0" w:firstColumn="1" w:lastColumn="0" w:noHBand="0" w:noVBand="1"/>
+      </w:tblPr>
+      <w:tblGrid>
+        <w:gridCol w:w="3241"/>
+        <w:gridCol w:w="2813"/>
+        <w:gridCol w:w="2815"/>
+      </w:tblGrid>
+      <w:tr>
+        <w:trPr>
+          <w:trHeight w:val="287"/>
+          <w:jc w:val="center"/>
+        </w:trPr>
+        <w:tc>
+          <w:tcPr>
+            <w:tcW w:w="3241" w:type="dxa"/>
+          </w:tcPr>
+          <w:p/>
+        </w:tc>
+        <w:tc>
+          <w:tcPr>
+            <w:tcW w:w="2813" w:type="dxa"/>
+          </w:tcPr>
+          <w:p>
+            <w:pPr>
+              <w:jc w:val="center"/>
+            </w:pPr>
+            <w:r>
+              <w:t>Felhasználó</w:t>
+            </w:r>
+          </w:p>
+        </w:tc>
+        <w:tc>
+          <w:tcPr>
+            <w:tcW w:w="2815" w:type="dxa"/>
+          </w:tcPr>
+          <w:p>
+            <w:pPr>
+              <w:jc w:val="center"/>
+            </w:pPr>
+            <w:r>
+              <w:t>Látogató</w:t>
+            </w:r>
+          </w:p>
+        </w:tc>
+      </w:tr>
+      <w:tr>
+        <w:trPr>
+          <w:trHeight w:val="287"/>
+          <w:jc w:val="center"/>
+        </w:trPr>
+        <w:tc>
+          <w:tcPr>
+            <w:tcW w:w="3241" w:type="dxa"/>
+          </w:tcPr>
+          <w:p>
+            <w:r>
+              <w:t>Kommentel</w:t>
+            </w:r>
+          </w:p>
+        </w:tc>
+        <w:tc>
+          <w:tcPr>
+            <w:tcW w:w="2813" w:type="dxa"/>
+          </w:tcPr>
+          <w:p>
+            <w:pPr>
+              <w:jc w:val="center"/>
+            </w:pPr>
+            <w:r>
+              <w:t>x</w:t>
+            </w:r>
+          </w:p>
+        </w:tc>
+        <w:tc>
+          <w:tcPr>
+            <w:tcW w:w="2815" w:type="dxa"/>
+          </w:tcPr>
+          <w:p>
+            <w:pPr>
+              <w:jc w:val="center"/>
+            </w:pPr>
+          </w:p>
+        </w:tc>
+      </w:tr>
+      <w:tr>
+        <w:trPr>
+          <w:trHeight w:val="311"/>
+          <w:jc w:val="center"/>
+        </w:trPr>
+        <w:tc>
+          <w:tcPr>
+            <w:tcW w:w="3241" w:type="dxa"/>
+          </w:tcPr>
+          <w:p>
+            <w:r>
+              <w:t>Feltöltés</w:t>
+            </w:r>
+          </w:p>
+        </w:tc>
+        <w:tc>
+          <w:tcPr>
+            <w:tcW w:w="2813" w:type="dxa"/>
+          </w:tcPr>
+          <w:p>
+            <w:pPr>
+              <w:jc w:val="center"/>
+            </w:pPr>
+            <w:r>
+              <w:t>x</w:t>
+            </w:r>
+          </w:p>
+        </w:tc>
+        <w:tc>
+          <w:tcPr>
+            <w:tcW w:w="2815" w:type="dxa"/>
+          </w:tcPr>
+          <w:p>
+            <w:pPr>
+              <w:jc w:val="center"/>
+            </w:pPr>
+          </w:p>
+        </w:tc>
+      </w:tr>
+      <w:tr>
+        <w:trPr>
+          <w:trHeight w:val="287"/>
+          <w:jc w:val="center"/>
+        </w:trPr>
+        <w:tc>
+          <w:tcPr>
+            <w:tcW w:w="3241" w:type="dxa"/>
+          </w:tcPr>
+          <w:p>
+            <w:r>
+              <w:t>Regisztráció</w:t>
+            </w:r>
+          </w:p>
+        </w:tc>
+        <w:tc>
+          <w:tcPr>
+            <w:tcW w:w="2813" w:type="dxa"/>
+          </w:tcPr>
+          <w:p>
+            <w:pPr>
+              <w:jc w:val="center"/>
+            </w:pPr>
+          </w:p>
+        </w:tc>
+        <w:tc>
+          <w:tcPr>
+            <w:tcW w:w="2815" w:type="dxa"/>
+          </w:tcPr>
+          <w:p>
+            <w:pPr>
+              <w:jc w:val="center"/>
+            </w:pPr>
+            <w:r>
+              <w:t>x</w:t>
+            </w:r>
+          </w:p>
+        </w:tc>
+      </w:tr>
+      <w:tr>
+        <w:trPr>
+          <w:trHeight w:val="287"/>
+          <w:jc w:val="center"/>
+        </w:trPr>
+        <w:tc>
+          <w:tcPr>
+            <w:tcW w:w="3241" w:type="dxa"/>
+          </w:tcPr>
+          <w:p>
+            <w:r>
+              <w:t>Bejelentkezés</w:t>
+            </w:r>
+          </w:p>
+        </w:tc>
+        <w:tc>
+          <w:tcPr>
+            <w:tcW w:w="2813" w:type="dxa"/>
+          </w:tcPr>
+          <w:p>
+            <w:pPr>
+              <w:jc w:val="center"/>
+            </w:pPr>
+          </w:p>
+        </w:tc>
+        <w:tc>
+          <w:tcPr>
+            <w:tcW w:w="2815" w:type="dxa"/>
+          </w:tcPr>
+          <w:p>
+            <w:pPr>
+              <w:jc w:val="center"/>
+            </w:pPr>
+            <w:r>
+              <w:t>x</w:t>
+            </w:r>
+          </w:p>
+        </w:tc>
+      </w:tr>
+      <w:tr>
+        <w:trPr>
+          <w:trHeight w:val="287"/>
+          <w:jc w:val="center"/>
+        </w:trPr>
+        <w:tc>
+          <w:tcPr>
+            <w:tcW w:w="3241" w:type="dxa"/>
+          </w:tcPr>
+          <w:p>
+            <w:r>
+              <w:t>Kategóriát választ</w:t>
+            </w:r>
+          </w:p>
+        </w:tc>
+        <w:tc>
+          <w:tcPr>
+            <w:tcW w:w="2813" w:type="dxa"/>
+          </w:tcPr>
+          <w:p>
+            <w:pPr>
+              <w:jc w:val="center"/>
+            </w:pPr>
+            <w:r>
+              <w:t>x</w:t>
+            </w:r>
+          </w:p>
+        </w:tc>
+        <w:tc>
+          <w:tcPr>
+            <w:tcW w:w="2815" w:type="dxa"/>
+          </w:tcPr>
+          <w:p>
+            <w:pPr>
+              <w:jc w:val="center"/>
+            </w:pPr>
+          </w:p>
+        </w:tc>
+      </w:tr>
+      <w:tr>
+        <w:trPr>
+          <w:trHeight w:val="287"/>
+          <w:jc w:val="center"/>
+        </w:trPr>
+        <w:tc>
+          <w:tcPr>
+            <w:tcW w:w="3241" w:type="dxa"/>
+          </w:tcPr>
+          <w:p>
+            <w:r>
+              <w:t>Kijelentkezés</w:t>
+            </w:r>
+          </w:p>
+        </w:tc>
+        <w:tc>
+          <w:tcPr>
+            <w:tcW w:w="2813" w:type="dxa"/>
+          </w:tcPr>
+          <w:p>
+            <w:pPr>
+              <w:jc w:val="center"/>
+            </w:pPr>
+            <w:r>
+              <w:t>x</w:t>
+            </w:r>
+          </w:p>
+        </w:tc>
+        <w:tc>
+          <w:tcPr>
+            <w:tcW w:w="2815" w:type="dxa"/>
+          </w:tcPr>
+          <w:p>
+            <w:pPr>
+              <w:jc w:val="center"/>
+            </w:pPr>
+          </w:p>
+        </w:tc>
+      </w:tr>
+      <w:tr>
+        <w:trPr>
+          <w:trHeight w:val="311"/>
+          <w:jc w:val="center"/>
+        </w:trPr>
+        <w:tc>
+          <w:tcPr>
+            <w:tcW w:w="3241" w:type="dxa"/>
+          </w:tcPr>
+          <w:p>
+            <w:r>
+              <w:t>Videó kereső</w:t>
+            </w:r>
+          </w:p>
+        </w:tc>
+        <w:tc>
+          <w:tcPr>
+            <w:tcW w:w="2813" w:type="dxa"/>
+          </w:tcPr>
+          <w:p>
+            <w:pPr>
+              <w:jc w:val="center"/>
+            </w:pPr>
+            <w:r>
+              <w:t>x</w:t>
+            </w:r>
+          </w:p>
+        </w:tc>
+        <w:tc>
+          <w:tcPr>
+            <w:tcW w:w="2815" w:type="dxa"/>
+          </w:tcPr>
+          <w:p>
+            <w:pPr>
+              <w:jc w:val="center"/>
+            </w:pPr>
+            <w:r>
+              <w:t>x</w:t>
+            </w:r>
+          </w:p>
+        </w:tc>
+      </w:tr>
+      <w:tr>
+        <w:trPr>
+          <w:trHeight w:val="287"/>
+          <w:jc w:val="center"/>
+        </w:trPr>
+        <w:tc>
+          <w:tcPr>
+            <w:tcW w:w="3241" w:type="dxa"/>
+          </w:tcPr>
+          <w:p>
+            <w:r>
+              <w:t>Videót kedvel</w:t>
+            </w:r>
+          </w:p>
+        </w:tc>
+        <w:tc>
+          <w:tcPr>
+            <w:tcW w:w="2813" w:type="dxa"/>
+          </w:tcPr>
+          <w:p>
+            <w:pPr>
+              <w:jc w:val="center"/>
+            </w:pPr>
+            <w:r>
+              <w:t>x</w:t>
+            </w:r>
+          </w:p>
+        </w:tc>
+        <w:tc>
+          <w:tcPr>
+            <w:tcW w:w="2815" w:type="dxa"/>
+          </w:tcPr>
+          <w:p>
+            <w:pPr>
+              <w:jc w:val="center"/>
+            </w:pPr>
+          </w:p>
+        </w:tc>
+      </w:tr>
+      <w:tr>
+        <w:trPr>
+          <w:trHeight w:val="287"/>
+          <w:jc w:val="center"/>
+        </w:trPr>
+        <w:tc>
+          <w:tcPr>
+            <w:tcW w:w="3241" w:type="dxa"/>
+          </w:tcPr>
+          <w:p>
+            <w:r>
+              <w:t>Videót megtekint</w:t>
+            </w:r>
+          </w:p>
+        </w:tc>
+        <w:tc>
+          <w:tcPr>
+            <w:tcW w:w="2813" w:type="dxa"/>
+          </w:tcPr>
+          <w:p>
+            <w:pPr>
+              <w:jc w:val="center"/>
+            </w:pPr>
+            <w:r>
+              <w:t>x</w:t>
+            </w:r>
+          </w:p>
+        </w:tc>
+        <w:tc>
+          <w:tcPr>
+            <w:tcW w:w="2815" w:type="dxa"/>
+          </w:tcPr>
+          <w:p>
+            <w:pPr>
+              <w:jc w:val="center"/>
+            </w:pPr>
+            <w:r>
+              <w:t>x</w:t>
+            </w:r>
+          </w:p>
+        </w:tc>
+      </w:tr>
+    </w:tbl>
+    <w:p>
+      <w:pPr>
+        <w:rPr>
+          <w:b/>
+          <w:bCs/>
           <w:sz w:val="24"/>
           <w:szCs w:val="24"/>
         </w:rPr>
-        <w:t>(itt csak látogató mód, illetve felhasználó mód lesz)</w:t>
-      </w:r>
+      </w:pPr>
     </w:p>
     <w:p>
       <w:pPr>

</xml_diff>